<commit_message>
minor update in documentation. no need for new release.
</commit_message>
<xml_diff>
--- a/doc/INSTALL_RPI.docx
+++ b/doc/INSTALL_RPI.docx
@@ -5827,6 +5827,32 @@
         <w:lastRenderedPageBreak/>
         <w:t>When you have clicked on Write you will get a warning. Just click OK</w:t>
       </w:r>
+      <w:r>
+        <w:rPr>
+          <w:rFonts w:ascii="Tahoma" w:hAnsi="Tahoma"/>
+          <w:sz w:val="20"/>
+          <w:szCs w:val="20"/>
+        </w:rPr>
+        <w:t xml:space="preserve">. </w:t>
+      </w:r>
+    </w:p>
+    <w:p>
+      <w:pPr>
+        <w:pStyle w:val="Standard"/>
+        <w:rPr>
+          <w:rFonts w:ascii="Tahoma" w:hAnsi="Tahoma"/>
+          <w:sz w:val="20"/>
+          <w:szCs w:val="20"/>
+        </w:rPr>
+      </w:pPr>
+      <w:r>
+        <w:rPr>
+          <w:rFonts w:ascii="Tahoma" w:hAnsi="Tahoma"/>
+          <w:sz w:val="20"/>
+          <w:szCs w:val="20"/>
+        </w:rPr>
+        <w:t>Note: in the below image the image should be replaced with Buster as of feb 2020</w:t>
+      </w:r>
     </w:p>
     <w:p>
       <w:pPr>

</xml_diff>